<commit_message>
progress for definition and regulation ppt
</commit_message>
<xml_diff>
--- a/report/What is organic products.docx
+++ b/report/What is organic products.docx
@@ -168,17 +168,7 @@
           <w:sz w:val="24"/>
           <w:szCs w:val="24"/>
         </w:rPr>
-        <w:t>A focus on renewable resources, soil and wat</w:t>
-      </w:r>
-      <w:bookmarkStart w:id="0" w:name="_GoBack"/>
-      <w:bookmarkEnd w:id="0"/>
-      <w:r>
-        <w:rPr>
-          <w:rFonts w:eastAsia="Times New Roman" w:cs="Times New Roman"/>
-          <w:sz w:val="24"/>
-          <w:szCs w:val="24"/>
-        </w:rPr>
-        <w:t>er conservation, and management practices that restore, maintain and enhance ecological balance.”</w:t>
+        <w:t>A focus on renewable resources, soil and water conservation, and management practices that restore, maintain and enhance ecological balance.”</w:t>
       </w:r>
     </w:p>
     <w:p>
@@ -547,10 +537,7 @@
         <w:jc w:val="both"/>
       </w:pPr>
       <w:r>
-        <w:t xml:space="preserve">Whole grain market from 2000 to 2011. </w:t>
-      </w:r>
-      <w:r>
-        <w:t>New product launches of foods making a "whole grain" claim have grown sharply since 2000. In fact, according to the </w:t>
+        <w:t>Whole grain market from 2000 to 2011. New product launches of foods making a "whole grain" claim have grown sharply since 2000. In fact, according to the </w:t>
       </w:r>
       <w:hyperlink r:id="rId6" w:history="1">
         <w:r>
@@ -654,10 +641,12 @@
       <w:pPr>
         <w:jc w:val="both"/>
       </w:pPr>
+      <w:bookmarkStart w:id="0" w:name="_GoBack"/>
       <w:r>
         <w:t>http://www.nal.usda.gov/afsic/pubs/ofp/ofp.shtml</w:t>
       </w:r>
     </w:p>
+    <w:bookmarkEnd w:id="0"/>
     <w:p>
       <w:pPr>
         <w:jc w:val="both"/>
@@ -667,16 +656,34 @@
           <w:lang w:val="fr-FR"/>
         </w:rPr>
       </w:pPr>
-      <w:hyperlink r:id="rId8" w:history="1">
-        <w:r>
-          <w:rPr>
-            <w:rStyle w:val="Hyperlink"/>
-            <w:rFonts w:asciiTheme="minorHAnsi" w:hAnsiTheme="minorHAnsi" w:cstheme="minorHAnsi"/>
-            <w:lang w:val="fr-FR"/>
-          </w:rPr>
-          <w:t>http://wholegrainscouncil.org/whole-grains-101/what-is-a-whole-grain</w:t>
-        </w:r>
-      </w:hyperlink>
+      <w:r>
+        <w:fldChar w:fldCharType="begin"/>
+      </w:r>
+      <w:r>
+        <w:instrText xml:space="preserve"> HYPERLINK "http://wholegrainscouncil.org/whole-grains-101</w:instrText>
+      </w:r>
+      <w:r>
+        <w:instrText xml:space="preserve">/what-is-a-whole-grain" </w:instrText>
+      </w:r>
+      <w:r>
+        <w:fldChar w:fldCharType="separate"/>
+      </w:r>
+      <w:r>
+        <w:rPr>
+          <w:rStyle w:val="Hyperlink"/>
+          <w:rFonts w:asciiTheme="minorHAnsi" w:hAnsiTheme="minorHAnsi" w:cstheme="minorHAnsi"/>
+          <w:lang w:val="fr-FR"/>
+        </w:rPr>
+        <w:t>http://wholegrainscouncil.org/whole-grains-101/what-is-a-whole-grain</w:t>
+      </w:r>
+      <w:r>
+        <w:rPr>
+          <w:rStyle w:val="Hyperlink"/>
+          <w:rFonts w:asciiTheme="minorHAnsi" w:hAnsiTheme="minorHAnsi" w:cstheme="minorHAnsi"/>
+          <w:lang w:val="fr-FR"/>
+        </w:rPr>
+        <w:fldChar w:fldCharType="end"/>
+      </w:r>
     </w:p>
     <w:p>
       <w:pPr>

</xml_diff>

<commit_message>
organic food definition added
</commit_message>
<xml_diff>
--- a/report/What is organic products.docx
+++ b/report/What is organic products.docx
@@ -8,6 +8,8 @@
           <w:b/>
         </w:rPr>
       </w:pPr>
+      <w:bookmarkStart w:id="0" w:name="_GoBack"/>
+      <w:bookmarkEnd w:id="0"/>
       <w:r>
         <w:rPr>
           <w:b/>
@@ -29,25 +31,58 @@
         <w:t>more and more important</w:t>
       </w:r>
       <w:r>
-        <w:t>. There is wise words says it is better to prevent before something bad occurred. Generally</w:t>
-      </w:r>
-      <w:r>
-        <w:t>,</w:t>
-      </w:r>
-      <w:r>
-        <w:t xml:space="preserve"> many nation are agreed to go on organic </w:t>
+        <w:t>.</w:t>
+      </w:r>
+      <w:r>
+        <w:t xml:space="preserve"> There is wise words says it </w:t>
+      </w:r>
+      <w:r>
+        <w:t>better to prevent before s</w:t>
+      </w:r>
+      <w:r>
+        <w:t>omething bad occurred. M</w:t>
+      </w:r>
+      <w:r>
+        <w:t>any nation</w:t>
+      </w:r>
+      <w:r>
+        <w:t xml:space="preserve">s </w:t>
+      </w:r>
+      <w:r>
+        <w:t xml:space="preserve">agreed to </w:t>
+      </w:r>
+      <w:r>
+        <w:t xml:space="preserve">start </w:t>
+      </w:r>
+      <w:r>
+        <w:t>with</w:t>
+      </w:r>
+      <w:r>
+        <w:t xml:space="preserve"> organic </w:t>
       </w:r>
       <w:r>
         <w:t>and creating</w:t>
       </w:r>
       <w:r>
-        <w:t xml:space="preserve"> the organic world. If organic food becom</w:t>
-      </w:r>
-      <w:r>
-        <w:t xml:space="preserve">e very popular in the world, </w:t>
-      </w:r>
-      <w:r>
-        <w:t>capable to change the people habit in eating, then a healthy life is no longer a dream to be reached.</w:t>
+        <w:t xml:space="preserve"> the organic</w:t>
+      </w:r>
+      <w:r>
+        <w:t xml:space="preserve"> and healthier</w:t>
+      </w:r>
+      <w:r>
+        <w:t xml:space="preserve"> world. If organic food is</w:t>
+      </w:r>
+      <w:r>
+        <w:t xml:space="preserve"> </w:t>
+      </w:r>
+      <w:r>
+        <w:t>able to c</w:t>
+      </w:r>
+      <w:r>
+        <w:t>hange the people’s habit</w:t>
+      </w:r>
+      <w:r>
+        <w:t>, then a healthy life is no longer a dream to be reached.</w:t>
       </w:r>
     </w:p>
     <w:p>
@@ -58,13 +93,205 @@
         </w:rPr>
       </w:pPr>
       <w:r>
-        <w:t xml:space="preserve">Dr. Henry Chang, said organic food means all farming products which free from chemical manure, other chemical substances or addition substance since the beginning of the farm means all process conduct in natural process. Some example farming method including plowing land in traditional way, use natural manure or insert organism such as worm into soil to make it more fertile in natural ways. This action caused soil to </w:t>
+        <w:t>Dr. Henry Chang,</w:t>
+      </w:r>
+      <w:r>
+        <w:t xml:space="preserve"> an international </w:t>
+      </w:r>
+      <w:r>
+        <w:rPr>
+          <w:rFonts w:cs="Times New Roman"/>
+          <w:bCs/>
+          <w:lang w:val="en-MY"/>
+        </w:rPr>
+        <w:t>renowned organic r</w:t>
+      </w:r>
+      <w:r>
+        <w:rPr>
+          <w:rFonts w:cs="Times New Roman"/>
+          <w:bCs/>
+          <w:lang w:val="en-MY"/>
+        </w:rPr>
+        <w:t>esearcher</w:t>
+      </w:r>
+      <w:r>
+        <w:rPr>
+          <w:rFonts w:cs="Times New Roman"/>
+          <w:bCs/>
+          <w:lang w:val="en-MY"/>
+        </w:rPr>
+        <w:t>,</w:t>
+      </w:r>
+      <w:r>
+        <w:t xml:space="preserve"> said organic food means all farming products which free from chemical manure,</w:t>
+      </w:r>
+      <w:r>
+        <w:t xml:space="preserve"> pesticide</w:t>
+      </w:r>
+      <w:r>
+        <w:t xml:space="preserve"> and</w:t>
+      </w:r>
+      <w:r>
+        <w:t xml:space="preserve"> </w:t>
+      </w:r>
+      <w:r>
+        <w:t xml:space="preserve">all </w:t>
+      </w:r>
+      <w:r>
+        <w:t xml:space="preserve">other chemical substances since the beginning </w:t>
+      </w:r>
+      <w:r>
+        <w:t>process</w:t>
+      </w:r>
+      <w:r>
+        <w:t xml:space="preserve"> </w:t>
+      </w:r>
+      <w:r>
+        <w:t xml:space="preserve">of </w:t>
+      </w:r>
+      <w:r>
+        <w:t>farm</w:t>
+      </w:r>
+      <w:r>
+        <w:t>ing</w:t>
+      </w:r>
+      <w:r>
+        <w:t>, it</w:t>
+      </w:r>
+      <w:r>
+        <w:t xml:space="preserve"> means all process </w:t>
+      </w:r>
+      <w:r>
+        <w:t xml:space="preserve">should be </w:t>
+      </w:r>
+      <w:r>
+        <w:t>c</w:t>
+      </w:r>
+      <w:r>
+        <w:t>onduct</w:t>
+      </w:r>
+      <w:r>
+        <w:t>ed</w:t>
+      </w:r>
+      <w:r>
+        <w:t xml:space="preserve"> in natural </w:t>
+      </w:r>
+      <w:r>
+        <w:t>way</w:t>
+      </w:r>
+      <w:r>
+        <w:t>. The example</w:t>
+      </w:r>
+      <w:r>
+        <w:t xml:space="preserve"> for plowing soil</w:t>
+      </w:r>
+      <w:r>
+        <w:t xml:space="preserve"> </w:t>
+      </w:r>
+      <w:r>
+        <w:t>using traditional way, us</w:t>
+      </w:r>
+      <w:r>
+        <w:t>ing the</w:t>
+      </w:r>
+      <w:r>
+        <w:t xml:space="preserve"> natural manure or utilizing </w:t>
+      </w:r>
+      <w:r>
+        <w:t>organism such as worm</w:t>
+      </w:r>
+      <w:r>
+        <w:t xml:space="preserve"> by inserting it</w:t>
+      </w:r>
+      <w:r>
+        <w:t xml:space="preserve"> into soil </w:t>
+      </w:r>
+      <w:r>
+        <w:t xml:space="preserve">in order </w:t>
+      </w:r>
+      <w:r>
+        <w:t xml:space="preserve">to </w:t>
+      </w:r>
+      <w:r>
+        <w:t>increas</w:t>
+      </w:r>
+      <w:r>
+        <w:t>e</w:t>
+      </w:r>
+      <w:r>
+        <w:t xml:space="preserve"> soil fertility</w:t>
+      </w:r>
+      <w:r>
+        <w:t xml:space="preserve">. This action </w:t>
+      </w:r>
+      <w:r>
+        <w:t>will cause</w:t>
+      </w:r>
+      <w:r>
+        <w:t xml:space="preserve"> soil to </w:t>
       </w:r>
       <w:r>
         <w:t>be oxidized</w:t>
       </w:r>
       <w:r>
-        <w:t xml:space="preserve">, therefore minimize land polluted, air, and water in area around the farming. Although chemical fertilizer will boost growth, improve land productivity and then give more result, but it only good in shorter time because not only the nutrient contain from food is decrease, but also the soil fertility will decrease gradually </w:t>
+        <w:t xml:space="preserve">, therefore minimize land polluted, air, and water in area around </w:t>
+      </w:r>
+      <w:r>
+        <w:t xml:space="preserve">farming. Even </w:t>
+      </w:r>
+      <w:r>
+        <w:t xml:space="preserve">though chemical fertilizer will boost </w:t>
+      </w:r>
+      <w:r>
+        <w:t xml:space="preserve">the </w:t>
+      </w:r>
+      <w:r>
+        <w:t>growth, improve</w:t>
+      </w:r>
+      <w:r>
+        <w:t xml:space="preserve"> the </w:t>
+      </w:r>
+      <w:r>
+        <w:t>productivity and gi</w:t>
+      </w:r>
+      <w:r>
+        <w:t>ve more harvest</w:t>
+      </w:r>
+      <w:r>
+        <w:t xml:space="preserve"> result</w:t>
+      </w:r>
+      <w:r>
+        <w:t>, but</w:t>
+      </w:r>
+      <w:r>
+        <w:t xml:space="preserve"> actually it </w:t>
+      </w:r>
+      <w:r>
+        <w:t xml:space="preserve">will </w:t>
+      </w:r>
+      <w:r>
+        <w:t>only good in short</w:t>
+      </w:r>
+      <w:r>
+        <w:t xml:space="preserve"> time because not only t</w:t>
+      </w:r>
+      <w:r>
+        <w:t>he nutrient contain from food</w:t>
+      </w:r>
+      <w:r>
+        <w:t xml:space="preserve"> </w:t>
+      </w:r>
+      <w:r>
+        <w:t>will be diminished,</w:t>
+      </w:r>
+      <w:r>
+        <w:t xml:space="preserve"> yet </w:t>
+      </w:r>
+      <w:r>
+        <w:t>the soil fe</w:t>
+      </w:r>
+      <w:r>
+        <w:t>rtility will decrease gradually.</w:t>
       </w:r>
     </w:p>
     <w:p>
@@ -78,7 +305,37 @@
         <w:rPr>
           <w:rFonts w:eastAsia="Times New Roman" w:cs="Times New Roman"/>
         </w:rPr>
-        <w:t>Organic farming characteristic have to use green manures such as animal dung.</w:t>
+        <w:t>The main characteristic of o</w:t>
+      </w:r>
+      <w:r>
+        <w:rPr>
+          <w:rFonts w:eastAsia="Times New Roman" w:cs="Times New Roman"/>
+        </w:rPr>
+        <w:t xml:space="preserve">rganic farming </w:t>
+      </w:r>
+      <w:r>
+        <w:rPr>
+          <w:rFonts w:eastAsia="Times New Roman" w:cs="Times New Roman"/>
+        </w:rPr>
+        <w:t xml:space="preserve">is </w:t>
+      </w:r>
+      <w:r>
+        <w:rPr>
+          <w:rFonts w:eastAsia="Times New Roman" w:cs="Times New Roman"/>
+        </w:rPr>
+        <w:t>using</w:t>
+      </w:r>
+      <w:r>
+        <w:rPr>
+          <w:rFonts w:eastAsia="Times New Roman" w:cs="Times New Roman"/>
+        </w:rPr>
+        <w:t xml:space="preserve"> green manures such as animal dung</w:t>
+      </w:r>
+      <w:r>
+        <w:rPr>
+          <w:rFonts w:eastAsia="Times New Roman" w:cs="Times New Roman"/>
+        </w:rPr>
+        <w:t xml:space="preserve"> and the plant’s leaf.</w:t>
       </w:r>
       <w:r>
         <w:rPr>
@@ -90,25 +347,61 @@
         <w:rPr>
           <w:rFonts w:eastAsia="Times New Roman" w:cs="Times New Roman"/>
         </w:rPr>
-        <w:t>It also need to do the</w:t>
-      </w:r>
-      <w:r>
-        <w:rPr>
-          <w:rFonts w:eastAsia="Times New Roman" w:cs="Times New Roman"/>
-        </w:rPr>
-        <w:t xml:space="preserve"> crop rotations </w:t>
-      </w:r>
-      <w:r>
-        <w:rPr>
-          <w:rFonts w:eastAsia="Times New Roman" w:cs="Times New Roman"/>
-        </w:rPr>
-        <w:t xml:space="preserve">in order </w:t>
-      </w:r>
-      <w:r>
-        <w:rPr>
-          <w:rFonts w:eastAsia="Times New Roman" w:cs="Times New Roman"/>
-        </w:rPr>
-        <w:t>to fertilize the soil, maximize biological activity and maintain long-term soil health.</w:t>
+        <w:t>Organic farming a</w:t>
+      </w:r>
+      <w:r>
+        <w:rPr>
+          <w:rFonts w:eastAsia="Times New Roman" w:cs="Times New Roman"/>
+        </w:rPr>
+        <w:t>lso need the</w:t>
+      </w:r>
+      <w:r>
+        <w:rPr>
+          <w:rFonts w:eastAsia="Times New Roman" w:cs="Times New Roman"/>
+        </w:rPr>
+        <w:t xml:space="preserve"> crop rotations to </w:t>
+      </w:r>
+      <w:r>
+        <w:rPr>
+          <w:rFonts w:eastAsia="Times New Roman" w:cs="Times New Roman"/>
+        </w:rPr>
+        <w:t>improve the fertility of</w:t>
+      </w:r>
+      <w:r>
+        <w:rPr>
+          <w:rFonts w:eastAsia="Times New Roman" w:cs="Times New Roman"/>
+        </w:rPr>
+        <w:t xml:space="preserve"> the soil, enhance</w:t>
+      </w:r>
+      <w:r>
+        <w:rPr>
+          <w:rFonts w:eastAsia="Times New Roman" w:cs="Times New Roman"/>
+        </w:rPr>
+        <w:t xml:space="preserve"> biological activity and maintain</w:t>
+      </w:r>
+      <w:r>
+        <w:rPr>
+          <w:rFonts w:eastAsia="Times New Roman" w:cs="Times New Roman"/>
+        </w:rPr>
+        <w:t xml:space="preserve"> the</w:t>
+      </w:r>
+      <w:r>
+        <w:rPr>
+          <w:rFonts w:eastAsia="Times New Roman" w:cs="Times New Roman"/>
+        </w:rPr>
+        <w:t xml:space="preserve"> long-term soil</w:t>
+      </w:r>
+      <w:r>
+        <w:rPr>
+          <w:rFonts w:eastAsia="Times New Roman" w:cs="Times New Roman"/>
+        </w:rPr>
+        <w:t>’s</w:t>
+      </w:r>
+      <w:r>
+        <w:rPr>
+          <w:rFonts w:eastAsia="Times New Roman" w:cs="Times New Roman"/>
+        </w:rPr>
+        <w:t xml:space="preserve"> health.</w:t>
       </w:r>
       <w:r>
         <w:rPr>
@@ -270,7 +563,19 @@
         <w:rPr>
           <w:rFonts w:eastAsia="Times New Roman" w:cs="Times New Roman"/>
         </w:rPr>
-        <w:t>, such as hormones and antibiotics.</w:t>
+        <w:t xml:space="preserve">, such as </w:t>
+      </w:r>
+      <w:r>
+        <w:rPr>
+          <w:rFonts w:eastAsia="Times New Roman" w:cs="Times New Roman"/>
+        </w:rPr>
+        <w:t>a</w:t>
+      </w:r>
+      <w:r>
+        <w:rPr>
+          <w:rFonts w:eastAsia="Times New Roman" w:cs="Times New Roman"/>
+        </w:rPr>
+        <w:t>ntibiotics.</w:t>
       </w:r>
       <w:r>
         <w:rPr>
@@ -288,31 +593,67 @@
         <w:rPr>
           <w:rFonts w:eastAsia="Times New Roman" w:cs="Times New Roman"/>
         </w:rPr>
-        <w:t xml:space="preserve">focus on renewable resources, soil and water conservation, and management </w:t>
-      </w:r>
-      <w:r>
-        <w:rPr>
-          <w:rFonts w:eastAsia="Times New Roman" w:cs="Times New Roman"/>
-        </w:rPr>
-        <w:t>to restore and</w:t>
-      </w:r>
-      <w:r>
-        <w:rPr>
-          <w:rFonts w:eastAsia="Times New Roman" w:cs="Times New Roman"/>
-        </w:rPr>
-        <w:t xml:space="preserve"> maintain</w:t>
-      </w:r>
-      <w:r>
-        <w:rPr>
-          <w:rFonts w:eastAsia="Times New Roman" w:cs="Times New Roman"/>
-        </w:rPr>
-        <w:t xml:space="preserve"> the </w:t>
-      </w:r>
-      <w:r>
-        <w:rPr>
-          <w:rFonts w:eastAsia="Times New Roman" w:cs="Times New Roman"/>
-        </w:rPr>
-        <w:t>ecological balance.</w:t>
+        <w:t>focus on renewable resources, water</w:t>
+      </w:r>
+      <w:r>
+        <w:rPr>
+          <w:rFonts w:eastAsia="Times New Roman" w:cs="Times New Roman"/>
+        </w:rPr>
+        <w:t>, soil</w:t>
+      </w:r>
+      <w:r>
+        <w:rPr>
+          <w:rFonts w:eastAsia="Times New Roman" w:cs="Times New Roman"/>
+        </w:rPr>
+        <w:t xml:space="preserve"> conservation, and </w:t>
+      </w:r>
+      <w:r>
+        <w:rPr>
+          <w:rFonts w:eastAsia="Times New Roman" w:cs="Times New Roman"/>
+        </w:rPr>
+        <w:t>resto</w:t>
+      </w:r>
+      <w:r>
+        <w:rPr>
+          <w:rFonts w:eastAsia="Times New Roman" w:cs="Times New Roman"/>
+        </w:rPr>
+        <w:t xml:space="preserve">re </w:t>
+      </w:r>
+      <w:r>
+        <w:rPr>
+          <w:rFonts w:eastAsia="Times New Roman" w:cs="Times New Roman"/>
+        </w:rPr>
+        <w:t xml:space="preserve">the </w:t>
+      </w:r>
+      <w:r>
+        <w:rPr>
+          <w:rFonts w:eastAsia="Times New Roman" w:cs="Times New Roman"/>
+        </w:rPr>
+        <w:t>ecological balance</w:t>
+      </w:r>
+      <w:r>
+        <w:rPr>
+          <w:rFonts w:eastAsia="Times New Roman" w:cs="Times New Roman"/>
+        </w:rPr>
+        <w:t xml:space="preserve"> by </w:t>
+      </w:r>
+      <w:r>
+        <w:rPr>
+          <w:rFonts w:eastAsia="Times New Roman" w:cs="Times New Roman"/>
+        </w:rPr>
+        <w:t>management</w:t>
+      </w:r>
+      <w:r>
+        <w:rPr>
+          <w:rFonts w:eastAsia="Times New Roman" w:cs="Times New Roman"/>
+        </w:rPr>
+        <w:t xml:space="preserve"> farming</w:t>
+      </w:r>
+      <w:r>
+        <w:rPr>
+          <w:rFonts w:eastAsia="Times New Roman" w:cs="Times New Roman"/>
+        </w:rPr>
+        <w:t>.</w:t>
       </w:r>
     </w:p>
     <w:p>
@@ -453,14 +794,70 @@
           <w:sz w:val="22"/>
           <w:szCs w:val="22"/>
         </w:rPr>
-        <w:t xml:space="preserve">Each country has their own regulation in food addictive, for the example in </w:t>
-      </w:r>
-      <w:r>
-        <w:rPr>
-          <w:sz w:val="22"/>
-          <w:szCs w:val="22"/>
-        </w:rPr>
-        <w:t xml:space="preserve">Australia, there are more than 300 substances which are approved </w:t>
+        <w:t>Each countries has their own regulation about</w:t>
+      </w:r>
+      <w:r>
+        <w:rPr>
+          <w:sz w:val="22"/>
+          <w:szCs w:val="22"/>
+        </w:rPr>
+        <w:t xml:space="preserve"> food addictive, </w:t>
+      </w:r>
+      <w:r>
+        <w:rPr>
+          <w:sz w:val="22"/>
+          <w:szCs w:val="22"/>
+        </w:rPr>
+        <w:t>as</w:t>
+      </w:r>
+      <w:r>
+        <w:rPr>
+          <w:sz w:val="22"/>
+          <w:szCs w:val="22"/>
+        </w:rPr>
+        <w:t xml:space="preserve"> example</w:t>
+      </w:r>
+      <w:r>
+        <w:rPr>
+          <w:sz w:val="22"/>
+          <w:szCs w:val="22"/>
+        </w:rPr>
+        <w:t xml:space="preserve"> there are more than 3</w:t>
+      </w:r>
+      <w:r>
+        <w:rPr>
+          <w:sz w:val="22"/>
+          <w:szCs w:val="22"/>
+        </w:rPr>
+        <w:t xml:space="preserve">00 substances </w:t>
+      </w:r>
+      <w:r>
+        <w:rPr>
+          <w:sz w:val="22"/>
+          <w:szCs w:val="22"/>
+        </w:rPr>
+        <w:t xml:space="preserve">in </w:t>
+      </w:r>
+      <w:r>
+        <w:rPr>
+          <w:sz w:val="22"/>
+          <w:szCs w:val="22"/>
+        </w:rPr>
+        <w:t>Australia</w:t>
+      </w:r>
+      <w:r>
+        <w:rPr>
+          <w:sz w:val="22"/>
+          <w:szCs w:val="22"/>
+        </w:rPr>
+        <w:t xml:space="preserve"> which are permitted</w:t>
+      </w:r>
+      <w:r>
+        <w:rPr>
+          <w:sz w:val="22"/>
+          <w:szCs w:val="22"/>
+        </w:rPr>
+        <w:t xml:space="preserve"> </w:t>
       </w:r>
       <w:r>
         <w:rPr>
@@ -481,28 +878,71 @@
           <w:sz w:val="22"/>
           <w:szCs w:val="22"/>
         </w:rPr>
-        <w:t>d as food additives</w:t>
-      </w:r>
-      <w:r>
-        <w:rPr>
-          <w:sz w:val="22"/>
-          <w:szCs w:val="22"/>
-        </w:rPr>
-        <w:t>. Each of these is identified by its name and a number, and classified by the function it performs.</w:t>
-      </w:r>
-      <w:r>
-        <w:rPr>
-          <w:sz w:val="22"/>
-          <w:szCs w:val="22"/>
-        </w:rPr>
-        <w:t xml:space="preserve"> The function of f</w:t>
-      </w:r>
-      <w:r>
-        <w:rPr>
-          <w:sz w:val="22"/>
-          <w:szCs w:val="22"/>
-        </w:rPr>
-        <w:t xml:space="preserve">ood additives </w:t>
+        <w:t>d for</w:t>
+      </w:r>
+      <w:r>
+        <w:rPr>
+          <w:sz w:val="22"/>
+          <w:szCs w:val="22"/>
+        </w:rPr>
+        <w:t xml:space="preserve"> food additives</w:t>
+      </w:r>
+      <w:r>
+        <w:rPr>
+          <w:sz w:val="22"/>
+          <w:szCs w:val="22"/>
+        </w:rPr>
+        <w:t xml:space="preserve">. Each of </w:t>
+      </w:r>
+      <w:r>
+        <w:rPr>
+          <w:sz w:val="22"/>
+          <w:szCs w:val="22"/>
+        </w:rPr>
+        <w:t>additive food is</w:t>
+      </w:r>
+      <w:r>
+        <w:rPr>
+          <w:sz w:val="22"/>
+          <w:szCs w:val="22"/>
+        </w:rPr>
+        <w:t xml:space="preserve"> identified by its name and a number, and classified by the function it performs.</w:t>
+      </w:r>
+      <w:r>
+        <w:rPr>
+          <w:sz w:val="22"/>
+          <w:szCs w:val="22"/>
+        </w:rPr>
+        <w:t xml:space="preserve"> The</w:t>
+      </w:r>
+      <w:r>
+        <w:rPr>
+          <w:sz w:val="22"/>
+          <w:szCs w:val="22"/>
+        </w:rPr>
+        <w:t xml:space="preserve"> main purpose</w:t>
+      </w:r>
+      <w:r>
+        <w:rPr>
+          <w:sz w:val="22"/>
+          <w:szCs w:val="22"/>
+        </w:rPr>
+        <w:t xml:space="preserve"> of f</w:t>
+      </w:r>
+      <w:r>
+        <w:rPr>
+          <w:sz w:val="22"/>
+          <w:szCs w:val="22"/>
+        </w:rPr>
+        <w:t xml:space="preserve">ood </w:t>
+      </w:r>
+      <w:r>
+        <w:rPr>
+          <w:sz w:val="22"/>
+          <w:szCs w:val="22"/>
+        </w:rPr>
+        <w:lastRenderedPageBreak/>
+        <w:t xml:space="preserve">additives </w:t>
       </w:r>
       <w:r>
         <w:rPr>
@@ -516,15 +956,21 @@
           <w:sz w:val="22"/>
           <w:szCs w:val="22"/>
         </w:rPr>
-        <w:t xml:space="preserve"> to replace the </w:t>
-      </w:r>
-      <w:r>
-        <w:rPr>
-          <w:sz w:val="22"/>
-          <w:szCs w:val="22"/>
-        </w:rPr>
-        <w:lastRenderedPageBreak/>
-        <w:t>nutritional value and</w:t>
+        <w:t xml:space="preserve"> replac</w:t>
+      </w:r>
+      <w:r>
+        <w:rPr>
+          <w:sz w:val="22"/>
+          <w:szCs w:val="22"/>
+        </w:rPr>
+        <w:t>ing</w:t>
+      </w:r>
+      <w:r>
+        <w:rPr>
+          <w:sz w:val="22"/>
+          <w:szCs w:val="22"/>
+        </w:rPr>
+        <w:t xml:space="preserve"> the nutritional value and</w:t>
       </w:r>
       <w:r>
         <w:rPr>
@@ -559,21 +1005,14 @@
           <w:sz w:val="22"/>
           <w:szCs w:val="22"/>
         </w:rPr>
-        <w:t>the process, enhance the</w:t>
-      </w:r>
-      <w:r>
-        <w:rPr>
-          <w:sz w:val="22"/>
-          <w:szCs w:val="22"/>
-        </w:rPr>
-        <w:t xml:space="preserve"> appearance</w:t>
-      </w:r>
-      <w:r>
-        <w:rPr>
-          <w:sz w:val="22"/>
-          <w:szCs w:val="22"/>
-        </w:rPr>
-        <w:t xml:space="preserve"> or the texture</w:t>
+        <w:t>the process, enhancing</w:t>
+      </w:r>
+      <w:r>
+        <w:rPr>
+          <w:sz w:val="22"/>
+          <w:szCs w:val="22"/>
+        </w:rPr>
+        <w:t xml:space="preserve"> the texture</w:t>
       </w:r>
       <w:r>
         <w:rPr>
@@ -587,7 +1026,21 @@
           <w:sz w:val="22"/>
           <w:szCs w:val="22"/>
         </w:rPr>
-        <w:t>extend its</w:t>
+        <w:t>extend</w:t>
+      </w:r>
+      <w:r>
+        <w:rPr>
+          <w:sz w:val="22"/>
+          <w:szCs w:val="22"/>
+        </w:rPr>
+        <w:t>ing</w:t>
+      </w:r>
+      <w:r>
+        <w:rPr>
+          <w:sz w:val="22"/>
+          <w:szCs w:val="22"/>
+        </w:rPr>
+        <w:t xml:space="preserve"> its</w:t>
       </w:r>
       <w:r>
         <w:rPr>
@@ -601,14 +1054,14 @@
           <w:sz w:val="22"/>
           <w:szCs w:val="22"/>
         </w:rPr>
-        <w:t>preserve</w:t>
-      </w:r>
-      <w:r>
-        <w:rPr>
-          <w:sz w:val="22"/>
-          <w:szCs w:val="22"/>
-        </w:rPr>
-        <w:t xml:space="preserve"> food from de</w:t>
+        <w:t xml:space="preserve">preserving </w:t>
+      </w:r>
+      <w:r>
+        <w:rPr>
+          <w:sz w:val="22"/>
+          <w:szCs w:val="22"/>
+        </w:rPr>
+        <w:t>food from de</w:t>
       </w:r>
       <w:r>
         <w:rPr>
@@ -629,28 +1082,21 @@
           <w:sz w:val="22"/>
           <w:szCs w:val="22"/>
         </w:rPr>
-        <w:t>or making</w:t>
-      </w:r>
-      <w:r>
-        <w:rPr>
-          <w:sz w:val="22"/>
-          <w:szCs w:val="22"/>
-        </w:rPr>
-        <w:t xml:space="preserve"> junk foods</w:t>
-      </w:r>
-      <w:r>
-        <w:rPr>
-          <w:sz w:val="22"/>
-          <w:szCs w:val="22"/>
-        </w:rPr>
-        <w:t xml:space="preserve"> become</w:t>
-      </w:r>
-      <w:r>
-        <w:rPr>
-          <w:sz w:val="22"/>
-          <w:szCs w:val="22"/>
-        </w:rPr>
-        <w:t xml:space="preserve"> more appealing.</w:t>
+        <w:t>or</w:t>
+      </w:r>
+      <w:r>
+        <w:rPr>
+          <w:sz w:val="22"/>
+          <w:szCs w:val="22"/>
+        </w:rPr>
+        <w:t xml:space="preserve"> increasing appealing from the </w:t>
+      </w:r>
+      <w:r>
+        <w:rPr>
+          <w:sz w:val="22"/>
+          <w:szCs w:val="22"/>
+        </w:rPr>
+        <w:t>junk foods.</w:t>
       </w:r>
     </w:p>
     <w:p>
@@ -667,21 +1113,35 @@
           <w:sz w:val="22"/>
           <w:szCs w:val="22"/>
         </w:rPr>
-        <w:t xml:space="preserve">Most of the food </w:t>
-      </w:r>
-      <w:r>
-        <w:rPr>
-          <w:sz w:val="22"/>
-          <w:szCs w:val="22"/>
-        </w:rPr>
-        <w:t xml:space="preserve">additives long term </w:t>
-      </w:r>
-      <w:r>
-        <w:rPr>
-          <w:sz w:val="22"/>
-          <w:szCs w:val="22"/>
-        </w:rPr>
-        <w:t xml:space="preserve">safety is </w:t>
+        <w:t>The long term effect o</w:t>
+      </w:r>
+      <w:r>
+        <w:rPr>
+          <w:sz w:val="22"/>
+          <w:szCs w:val="22"/>
+        </w:rPr>
+        <w:t xml:space="preserve">f the food </w:t>
+      </w:r>
+      <w:r>
+        <w:rPr>
+          <w:sz w:val="22"/>
+          <w:szCs w:val="22"/>
+        </w:rPr>
+        <w:t xml:space="preserve">additives </w:t>
+      </w:r>
+      <w:r>
+        <w:rPr>
+          <w:sz w:val="22"/>
+          <w:szCs w:val="22"/>
+        </w:rPr>
+        <w:t>are</w:t>
+      </w:r>
+      <w:r>
+        <w:rPr>
+          <w:sz w:val="22"/>
+          <w:szCs w:val="22"/>
+        </w:rPr>
+        <w:t xml:space="preserve"> </w:t>
       </w:r>
       <w:r>
         <w:rPr>
@@ -702,28 +1162,49 @@
           <w:sz w:val="22"/>
           <w:szCs w:val="22"/>
         </w:rPr>
-        <w:t>ionable, especially the combination</w:t>
-      </w:r>
-      <w:r>
-        <w:rPr>
-          <w:sz w:val="22"/>
-          <w:szCs w:val="22"/>
-        </w:rPr>
-        <w:t xml:space="preserve"> effect of </w:t>
-      </w:r>
-      <w:r>
-        <w:rPr>
-          <w:sz w:val="22"/>
-          <w:szCs w:val="22"/>
-        </w:rPr>
-        <w:t xml:space="preserve">literally a lot of </w:t>
-      </w:r>
-      <w:r>
-        <w:rPr>
-          <w:sz w:val="22"/>
-          <w:szCs w:val="22"/>
-        </w:rPr>
-        <w:t>chemicals found in</w:t>
+        <w:t>ionable, particularly</w:t>
+      </w:r>
+      <w:r>
+        <w:rPr>
+          <w:sz w:val="22"/>
+          <w:szCs w:val="22"/>
+        </w:rPr>
+        <w:t xml:space="preserve"> the combination</w:t>
+      </w:r>
+      <w:r>
+        <w:rPr>
+          <w:sz w:val="22"/>
+          <w:szCs w:val="22"/>
+        </w:rPr>
+        <w:t xml:space="preserve"> of </w:t>
+      </w:r>
+      <w:r>
+        <w:rPr>
+          <w:sz w:val="22"/>
+          <w:szCs w:val="22"/>
+        </w:rPr>
+        <w:t xml:space="preserve">literally </w:t>
+      </w:r>
+      <w:r>
+        <w:rPr>
+          <w:sz w:val="22"/>
+          <w:szCs w:val="22"/>
+        </w:rPr>
+        <w:t>chemicals</w:t>
+      </w:r>
+      <w:r>
+        <w:rPr>
+          <w:sz w:val="22"/>
+          <w:szCs w:val="22"/>
+        </w:rPr>
+        <w:t xml:space="preserve"> residual</w:t>
+      </w:r>
+      <w:r>
+        <w:rPr>
+          <w:sz w:val="22"/>
+          <w:szCs w:val="22"/>
+        </w:rPr>
+        <w:t xml:space="preserve"> found in</w:t>
       </w:r>
       <w:r>
         <w:rPr>
@@ -744,7 +1225,21 @@
           <w:sz w:val="22"/>
           <w:szCs w:val="22"/>
         </w:rPr>
-        <w:t>food have caused consumers to allergy, headaches</w:t>
+        <w:t xml:space="preserve">food have caused consumers </w:t>
+      </w:r>
+      <w:r>
+        <w:rPr>
+          <w:sz w:val="22"/>
+          <w:szCs w:val="22"/>
+        </w:rPr>
+        <w:t>in</w:t>
+      </w:r>
+      <w:r>
+        <w:rPr>
+          <w:sz w:val="22"/>
+          <w:szCs w:val="22"/>
+        </w:rPr>
+        <w:t>to allergy, headaches</w:t>
       </w:r>
       <w:r>
         <w:rPr>
@@ -758,7 +1253,21 @@
           <w:sz w:val="22"/>
           <w:szCs w:val="22"/>
         </w:rPr>
-        <w:t>obesity, heart disease and the worst is</w:t>
+        <w:t xml:space="preserve">obesity, heart disease and the worst </w:t>
+      </w:r>
+      <w:r>
+        <w:rPr>
+          <w:sz w:val="22"/>
+          <w:szCs w:val="22"/>
+        </w:rPr>
+        <w:t xml:space="preserve">case </w:t>
+      </w:r>
+      <w:r>
+        <w:rPr>
+          <w:sz w:val="22"/>
+          <w:szCs w:val="22"/>
+        </w:rPr>
+        <w:t>is</w:t>
       </w:r>
       <w:r>
         <w:rPr>
@@ -878,173 +1387,20 @@
           <w:szCs w:val="22"/>
         </w:rPr>
         <w:t>very restricted in organic food.</w:t>
-      </w:r>
-    </w:p>
-    <w:p>
-      <w:pPr>
-        <w:rPr>
-          <w:b/>
-        </w:rPr>
-      </w:pPr>
-      <w:r>
-        <w:rPr>
-          <w:b/>
-        </w:rPr>
-        <w:t xml:space="preserve">What is whole </w:t>
-      </w:r>
-      <w:r>
-        <w:rPr>
-          <w:b/>
-        </w:rPr>
-        <w:t>grain</w:t>
-      </w:r>
-      <w:r>
-        <w:rPr>
-          <w:b/>
-        </w:rPr>
-        <w:t>s?</w:t>
-      </w:r>
-    </w:p>
-    <w:p>
-      <w:pPr>
-        <w:pStyle w:val="NormalWeb"/>
-        <w:spacing w:line="360" w:lineRule="auto"/>
-        <w:rPr>
-          <w:sz w:val="22"/>
-          <w:szCs w:val="22"/>
-        </w:rPr>
-      </w:pPr>
-      <w:r>
-        <w:rPr>
-          <w:sz w:val="22"/>
-          <w:szCs w:val="22"/>
-        </w:rPr>
-        <w:t>Similar with the definition of organic food, o</w:t>
-      </w:r>
-      <w:r>
-        <w:rPr>
-          <w:sz w:val="22"/>
-          <w:szCs w:val="22"/>
-        </w:rPr>
-        <w:t xml:space="preserve">rganic grains are grown without </w:t>
-      </w:r>
-      <w:r>
-        <w:rPr>
-          <w:sz w:val="22"/>
-          <w:szCs w:val="22"/>
-        </w:rPr>
-        <w:t>using</w:t>
-      </w:r>
-      <w:r>
-        <w:rPr>
-          <w:sz w:val="22"/>
-          <w:szCs w:val="22"/>
-        </w:rPr>
-        <w:t xml:space="preserve"> any synthetic pesticides or</w:t>
-      </w:r>
-      <w:r>
-        <w:rPr>
-          <w:sz w:val="22"/>
-          <w:szCs w:val="22"/>
-        </w:rPr>
-        <w:t xml:space="preserve"> chemical</w:t>
-      </w:r>
-      <w:r>
-        <w:rPr>
-          <w:sz w:val="22"/>
-          <w:szCs w:val="22"/>
-        </w:rPr>
-        <w:t xml:space="preserve"> fertilizers. They are processed and stored within certified organic facilities that have not been </w:t>
-      </w:r>
-      <w:r>
-        <w:rPr>
-          <w:sz w:val="22"/>
-          <w:szCs w:val="22"/>
-        </w:rPr>
-        <w:t>contaminated</w:t>
-      </w:r>
-      <w:r>
-        <w:rPr>
-          <w:sz w:val="22"/>
-          <w:szCs w:val="22"/>
-        </w:rPr>
-        <w:t xml:space="preserve"> with toxic chemicals.</w:t>
-      </w:r>
-    </w:p>
-    <w:p>
-      <w:pPr>
-        <w:pStyle w:val="NormalWeb"/>
-        <w:rPr>
-          <w:sz w:val="22"/>
-          <w:szCs w:val="22"/>
-        </w:rPr>
-      </w:pPr>
-      <w:r>
-        <w:rPr>
-          <w:sz w:val="22"/>
-          <w:szCs w:val="22"/>
-        </w:rPr>
-        <w:t>Organic grains are processed in the most natural way possible, commonly by physical methods such as stone milling. The stone ground process is a slower, traditional m</w:t>
-      </w:r>
-      <w:bookmarkStart w:id="0" w:name="_GoBack"/>
-      <w:bookmarkEnd w:id="0"/>
-      <w:r>
-        <w:rPr>
-          <w:sz w:val="22"/>
-          <w:szCs w:val="22"/>
-        </w:rPr>
-        <w:t>ethod that avoids overheating and dehydration. This process ensures all the germ, bran and endosperm of the whole grain, along with the vitamins and minerals are retained and distributed evenly throughout the milled flour.</w:t>
-      </w:r>
-    </w:p>
-    <w:p>
-      <w:pPr>
-        <w:pStyle w:val="NormalWeb"/>
-        <w:rPr>
-          <w:sz w:val="22"/>
-          <w:szCs w:val="22"/>
-        </w:rPr>
-      </w:pPr>
-      <w:r>
-        <w:rPr>
-          <w:sz w:val="22"/>
-          <w:szCs w:val="22"/>
-        </w:rPr>
-        <w:t>All organic bread, organic baked goods, pastas and cereals must contain at least 95% of organic ingredients, and be without any</w:t>
-      </w:r>
-      <w:r>
-        <w:rPr>
-          <w:sz w:val="22"/>
-          <w:szCs w:val="22"/>
-        </w:rPr>
-        <w:t xml:space="preserve"> artificial preservatives or pigmentation</w:t>
-      </w:r>
-      <w:r>
-        <w:rPr>
-          <w:sz w:val="22"/>
-          <w:szCs w:val="22"/>
-        </w:rPr>
-        <w:t xml:space="preserve"> and genetically modified ingredients. For bread to be certified organic, individual ingredients and the bakery itself must be fully certified.</w:t>
       </w:r>
     </w:p>
     <w:p>
       <w:pPr>
         <w:jc w:val="both"/>
         <w:rPr>
-          <w:rFonts w:cs="Times New Roman"/>
+          <w:b/>
         </w:rPr>
       </w:pPr>
       <w:r>
         <w:rPr>
-          <w:rFonts w:cs="Times New Roman"/>
-          <w:bCs/>
-        </w:rPr>
-        <w:t>All grains start life as whole grains</w:t>
-      </w:r>
-      <w:r>
-        <w:rPr>
-          <w:rFonts w:cs="Times New Roman"/>
-        </w:rPr>
-        <w:t>. In their natural state growing in the fields, whole grains are the entire seed of a plant. This seed (which industry calls a "kernel") is made up of three key edible parts – the bran, the germ, and the endosperm – protected by an inedible husk that protects the kernel from assaults by sunlight, pests, water, and disease.</w:t>
+          <w:b/>
+        </w:rPr>
+        <w:t>Bibliography</w:t>
       </w:r>
     </w:p>
     <w:p>
@@ -1052,282 +1408,19 @@
         <w:jc w:val="both"/>
       </w:pPr>
       <w:r>
-        <w:rPr>
-          <w:noProof/>
-        </w:rPr>
-        <w:lastRenderedPageBreak/>
-        <w:drawing>
-          <wp:inline distT="0" distB="0" distL="0" distR="0" wp14:anchorId="36445060" wp14:editId="75CC36AF">
-            <wp:extent cx="2532380" cy="2860675"/>
-            <wp:effectExtent l="0" t="0" r="1270" b="0"/>
-            <wp:docPr id="15" name="Picture 15" descr="Parts of a Whole Grain"/>
-            <wp:cNvGraphicFramePr>
-              <a:graphicFrameLocks xmlns:a="http://schemas.openxmlformats.org/drawingml/2006/main" noChangeAspect="1"/>
-            </wp:cNvGraphicFramePr>
-            <a:graphic xmlns:a="http://schemas.openxmlformats.org/drawingml/2006/main">
-              <a:graphicData uri="http://schemas.openxmlformats.org/drawingml/2006/picture">
-                <pic:pic xmlns:pic="http://schemas.openxmlformats.org/drawingml/2006/picture">
-                  <pic:nvPicPr>
-                    <pic:cNvPr id="0" name="Picture 40" descr="Parts of a Whole Grain"/>
-                    <pic:cNvPicPr>
-                      <a:picLocks noChangeAspect="1" noChangeArrowheads="1"/>
-                    </pic:cNvPicPr>
-                  </pic:nvPicPr>
-                  <pic:blipFill>
-                    <a:blip r:embed="rId6">
-                      <a:extLst>
-                        <a:ext uri="{28A0092B-C50C-407E-A947-70E740481C1C}">
-                          <a14:useLocalDpi xmlns:a14="http://schemas.microsoft.com/office/drawing/2010/main" val="0"/>
-                        </a:ext>
-                      </a:extLst>
-                    </a:blip>
-                    <a:srcRect/>
-                    <a:stretch>
-                      <a:fillRect/>
-                    </a:stretch>
-                  </pic:blipFill>
-                  <pic:spPr bwMode="auto">
-                    <a:xfrm>
-                      <a:off x="0" y="0"/>
-                      <a:ext cx="2532380" cy="2860675"/>
-                    </a:xfrm>
-                    <a:prstGeom prst="rect">
-                      <a:avLst/>
-                    </a:prstGeom>
-                    <a:noFill/>
-                    <a:ln>
-                      <a:noFill/>
-                    </a:ln>
-                  </pic:spPr>
-                </pic:pic>
-              </a:graphicData>
-            </a:graphic>
-          </wp:inline>
-        </w:drawing>
+        <w:t>http://www.nal.usda.gov/afsic/pubs/ofp/ofp.shtml</w:t>
       </w:r>
     </w:p>
     <w:p>
       <w:pPr>
         <w:jc w:val="both"/>
-      </w:pPr>
-    </w:p>
-    <w:p>
-      <w:pPr>
-        <w:jc w:val="both"/>
-        <w:rPr>
-          <w:rFonts w:cs="Times New Roman"/>
-          <w:bCs/>
-        </w:rPr>
-      </w:pPr>
-      <w:r>
-        <w:rPr>
-          <w:rFonts w:cs="Times New Roman"/>
-          <w:bCs/>
-        </w:rPr>
-        <w:t>The Bran</w:t>
-      </w:r>
-    </w:p>
-    <w:p>
-      <w:pPr>
-        <w:jc w:val="both"/>
-        <w:rPr>
-          <w:rFonts w:cs="Times New Roman"/>
-        </w:rPr>
-      </w:pPr>
-      <w:r>
-        <w:rPr>
-          <w:rFonts w:cs="Times New Roman"/>
-        </w:rPr>
-        <w:t>The bran is the multi-layered outer skin of the edible kernel. It contains important antioxidants, B vitamins and fiber.</w:t>
-      </w:r>
-    </w:p>
-    <w:p>
-      <w:pPr>
-        <w:jc w:val="both"/>
-        <w:rPr>
-          <w:rFonts w:cs="Times New Roman"/>
-          <w:bCs/>
-        </w:rPr>
-      </w:pPr>
-      <w:r>
-        <w:rPr>
-          <w:rFonts w:cs="Times New Roman"/>
-          <w:bCs/>
-        </w:rPr>
-        <w:t>The Germ</w:t>
-      </w:r>
-    </w:p>
-    <w:p>
-      <w:pPr>
-        <w:jc w:val="both"/>
-        <w:rPr>
-          <w:rFonts w:cs="Times New Roman"/>
-        </w:rPr>
-      </w:pPr>
-      <w:r>
-        <w:rPr>
-          <w:rFonts w:cs="Times New Roman"/>
-        </w:rPr>
-        <w:t>The germ is the embryo which has the potential to sprout into a new plant. It contains many B vitamins, some protein, minerals, and healthy fats.</w:t>
-      </w:r>
-    </w:p>
-    <w:p>
-      <w:pPr>
-        <w:jc w:val="both"/>
-        <w:rPr>
-          <w:rFonts w:cs="Times New Roman"/>
-          <w:bCs/>
-        </w:rPr>
-      </w:pPr>
-      <w:r>
-        <w:rPr>
-          <w:rFonts w:cs="Times New Roman"/>
-          <w:bCs/>
-        </w:rPr>
-        <w:t>The Endosperm</w:t>
-      </w:r>
-    </w:p>
-    <w:p>
-      <w:pPr>
-        <w:jc w:val="both"/>
-        <w:rPr>
-          <w:rFonts w:cs="Times New Roman"/>
-        </w:rPr>
-      </w:pPr>
-      <w:r>
-        <w:rPr>
-          <w:rFonts w:cs="Times New Roman"/>
-        </w:rPr>
-        <w:t>The endosperm is the germ’s food supply, which provides essential energy to the young plant so it can send roots down for water and nutrients, and send sprouts up for sunlight’s photosynthesizing power. The endosperm is by far the largest portion of the kernel. It contains starchy carbohydrates, proteins and small amounts of vitamins and minerals.</w:t>
-      </w:r>
-    </w:p>
-    <w:p>
-      <w:pPr>
-        <w:jc w:val="both"/>
-        <w:rPr>
-          <w:rFonts w:cs="Times New Roman"/>
-          <w:b/>
-          <w:bCs/>
-        </w:rPr>
-      </w:pPr>
-    </w:p>
-    <w:p>
-      <w:pPr>
-        <w:jc w:val="both"/>
-        <w:rPr>
-          <w:rFonts w:cs="Times New Roman"/>
-          <w:b/>
-          <w:bCs/>
-        </w:rPr>
-      </w:pPr>
-      <w:r>
-        <w:rPr>
-          <w:rFonts w:cs="Times New Roman"/>
-          <w:b/>
-          <w:bCs/>
-        </w:rPr>
-        <w:t xml:space="preserve">Advantage of </w:t>
-      </w:r>
-      <w:r>
-        <w:rPr>
-          <w:rFonts w:cs="Times New Roman"/>
-          <w:b/>
-          <w:bCs/>
-        </w:rPr>
-        <w:t>Whole Grains</w:t>
-      </w:r>
-    </w:p>
-    <w:p>
-      <w:pPr>
-        <w:jc w:val="both"/>
-        <w:rPr>
-          <w:rFonts w:cs="Times New Roman"/>
-        </w:rPr>
-      </w:pPr>
-      <w:r>
-        <w:rPr>
-          <w:rFonts w:cs="Times New Roman"/>
-        </w:rPr>
-        <w:t xml:space="preserve">Whole grains contain all three parts of the kernel. Refining normally removes the bran and the germ, leaving only the endosperm. </w:t>
-      </w:r>
-      <w:r>
-        <w:rPr>
-          <w:rFonts w:cs="Times New Roman"/>
-          <w:b/>
-          <w:bCs/>
-        </w:rPr>
-        <w:t>Without the bran and germ, about 25% of a grain’s protein is lost, along with at least seventeen key nutrients</w:t>
-      </w:r>
-      <w:r>
-        <w:rPr>
-          <w:rFonts w:cs="Times New Roman"/>
-        </w:rPr>
-        <w:t xml:space="preserve">. Processors add back some vitamins and minerals to enrich refined grains, so refined products still contribute valuable nutrients. But </w:t>
-      </w:r>
-      <w:r>
-        <w:rPr>
-          <w:rFonts w:cs="Times New Roman"/>
-          <w:b/>
-          <w:bCs/>
-        </w:rPr>
-        <w:t>whole grains are healthier</w:t>
-      </w:r>
-      <w:r>
-        <w:rPr>
-          <w:rFonts w:cs="Times New Roman"/>
-        </w:rPr>
-        <w:t>, providing more protein, more fiber and many important vitamins and minerals.</w:t>
-      </w:r>
-    </w:p>
-    <w:p>
-      <w:pPr>
-        <w:jc w:val="both"/>
-        <w:rPr>
-          <w:rFonts w:cs="Times New Roman"/>
-        </w:rPr>
-      </w:pPr>
-    </w:p>
-    <w:p>
-      <w:pPr>
-        <w:jc w:val="both"/>
-        <w:rPr>
-          <w:b/>
-        </w:rPr>
-      </w:pPr>
-    </w:p>
-    <w:p>
-      <w:pPr>
-        <w:jc w:val="both"/>
-        <w:rPr>
-          <w:b/>
-        </w:rPr>
-      </w:pPr>
-      <w:r>
-        <w:rPr>
-          <w:b/>
-        </w:rPr>
-        <w:t>Bibliography</w:t>
-      </w:r>
-    </w:p>
-    <w:p>
-      <w:pPr>
-        <w:jc w:val="both"/>
-      </w:pPr>
-      <w:r>
-        <w:lastRenderedPageBreak/>
-        <w:t>http://www.nal.usda.gov/afsic/pubs/ofp/ofp.shtml</w:t>
-      </w:r>
-    </w:p>
-    <w:p>
-      <w:pPr>
-        <w:jc w:val="both"/>
         <w:rPr>
           <w:rStyle w:val="Hyperlink"/>
           <w:rFonts w:asciiTheme="minorHAnsi" w:hAnsiTheme="minorHAnsi" w:cstheme="minorHAnsi"/>
           <w:lang w:val="fr-FR"/>
         </w:rPr>
       </w:pPr>
-      <w:hyperlink r:id="rId7" w:history="1">
+      <w:hyperlink r:id="rId6" w:history="1">
         <w:r>
           <w:rPr>
             <w:rStyle w:val="Hyperlink"/>
@@ -1346,7 +1439,7 @@
           <w:lang w:val="fr-FR"/>
         </w:rPr>
       </w:pPr>
-      <w:hyperlink r:id="rId8" w:history="1">
+      <w:hyperlink r:id="rId7" w:history="1">
         <w:r>
           <w:rPr>
             <w:rStyle w:val="Hyperlink"/>
@@ -1424,7 +1517,7 @@
         </w:rPr>
         <w:t xml:space="preserve"> = </w:t>
       </w:r>
-      <w:hyperlink r:id="rId9" w:history="1">
+      <w:hyperlink r:id="rId8" w:history="1">
         <w:r>
           <w:rPr>
             <w:rStyle w:val="Hyperlink"/>
@@ -2433,7 +2526,7 @@
 </file>
 
 <file path=customXml/itemProps1.xml><?xml version="1.0" encoding="utf-8"?>
-<ds:datastoreItem xmlns:ds="http://schemas.openxmlformats.org/officeDocument/2006/customXml" ds:itemID="{160409B1-75DE-4561-8B2E-FB66CCC5CF65}">
+<ds:datastoreItem xmlns:ds="http://schemas.openxmlformats.org/officeDocument/2006/customXml" ds:itemID="{AB74A7D0-30A9-4DD5-BBDF-7478EBD0BDA5}">
   <ds:schemaRefs>
     <ds:schemaRef ds:uri="http://schemas.openxmlformats.org/officeDocument/2006/bibliography"/>
   </ds:schemaRefs>

</xml_diff>